<commit_message>
Removed link from 4th qn
</commit_message>
<xml_diff>
--- a/Data Science Interview Questions.docx
+++ b/Data Science Interview Questions.docx
@@ -456,28 +456,6 @@
           <w:rFonts w:ascii="Helvetica" w:hAnsi="Helvetica"/>
         </w:rPr>
         <w:t>4. Given a string, find the first non-repeating character in it and return its index. If it doesn’t exist, return -1.</w:t>
-      </w:r>
-    </w:p>
-    <w:p>
-      <w:pPr>
-        <w:rPr>
-          <w:rFonts w:ascii="Helvetica" w:hAnsi="Helvetica"/>
-        </w:rPr>
-      </w:pPr>
-      <w:hyperlink r:id="rId8" w:history="1">
-        <w:r>
-          <w:rPr>
-            <w:rStyle w:val="Hyperlink"/>
-            <w:rFonts w:ascii="Helvetica" w:hAnsi="Helvetica"/>
-          </w:rPr>
-          <w:t>https://leetcode.com/problems/first-unique-character-in-a-string/</w:t>
-        </w:r>
-      </w:hyperlink>
-      <w:r>
-        <w:rPr>
-          <w:rFonts w:ascii="Helvetica" w:hAnsi="Helvetica"/>
-        </w:rPr>
-        <w:t xml:space="preserve"> </w:t>
       </w:r>
     </w:p>
     <w:p>

</xml_diff>